<commit_message>
Report Tendeiro e Miguel
</commit_message>
<xml_diff>
--- a/Report/IS_Project_ReportTemplate_D01.docx
+++ b/Report/IS_Project_ReportTemplate_D01.docx
@@ -1,6 +1,6 @@
 
 <file path=word/document.xml><?xml version="1.0" encoding="utf-8"?>
-<w:document xmlns:wpc="http://schemas.microsoft.com/office/word/2010/wordprocessingCanvas" xmlns:cx="http://schemas.microsoft.com/office/drawing/2014/chartex" xmlns:cx1="http://schemas.microsoft.com/office/drawing/2015/9/8/chartex" xmlns:cx2="http://schemas.microsoft.com/office/drawing/2015/10/21/chartex" xmlns:cx3="http://schemas.microsoft.com/office/drawing/2016/5/9/chartex" xmlns:cx4="http://schemas.microsoft.com/office/drawing/2016/5/10/chartex" xmlns:cx5="http://schemas.microsoft.com/office/drawing/2016/5/11/chartex" xmlns:cx6="http://schemas.microsoft.com/office/drawing/2016/5/12/chartex" xmlns:cx7="http://schemas.microsoft.com/office/drawing/2016/5/13/chartex" xmlns:cx8="http://schemas.microsoft.com/office/drawing/2016/5/14/chartex" xmlns:mc="http://schemas.openxmlformats.org/markup-compatibility/2006" xmlns:aink="http://schemas.microsoft.com/office/drawing/2016/ink" xmlns:am3d="http://schemas.microsoft.com/office/drawing/2017/model3d" xmlns:o="urn:schemas-microsoft-com:office:office" xmlns:oel="http://schemas.microsoft.com/office/2019/extlst" xmlns:r="http://schemas.openxmlformats.org/officeDocument/2006/relationships" xmlns:m="http://schemas.openxmlformats.org/officeDocument/2006/math" xmlns:v="urn:schemas-microsoft-com:vml" xmlns:wp14="http://schemas.microsoft.com/office/word/2010/wordprocessingDrawing" xmlns:wp="http://schemas.openxmlformats.org/drawingml/2006/wordprocessingDrawing" xmlns:w10="urn:schemas-microsoft-com:office:word" xmlns:w="http://schemas.openxmlformats.org/wordprocessingml/2006/main" xmlns:w14="http://schemas.microsoft.com/office/word/2010/wordml" xmlns:w15="http://schemas.microsoft.com/office/word/2012/wordml" xmlns:w16cex="http://schemas.microsoft.com/office/word/2018/wordml/cex" xmlns:w16cid="http://schemas.microsoft.com/office/word/2016/wordml/cid" xmlns:w16="http://schemas.microsoft.com/office/word/2018/wordml" xmlns:w16du="http://schemas.microsoft.com/office/word/2023/wordml/word16du" xmlns:w16sdtdh="http://schemas.microsoft.com/office/word/2020/wordml/sdtdatahash" xmlns:w16se="http://schemas.microsoft.com/office/word/2015/wordml/symex" xmlns:wpg="http://schemas.microsoft.com/office/word/2010/wordprocessingGroup" xmlns:wpi="http://schemas.microsoft.com/office/word/2010/wordprocessingInk" xmlns:wne="http://schemas.microsoft.com/office/word/2006/wordml" xmlns:wps="http://schemas.microsoft.com/office/word/2010/wordprocessingShape" mc:Ignorable="w14 w15 w16se w16cid w16 w16cex w16sdtdh w16du wp14">
+<w:document xmlns:wpc="http://schemas.microsoft.com/office/word/2010/wordprocessingCanvas" xmlns:cx="http://schemas.microsoft.com/office/drawing/2014/chartex" xmlns:cx1="http://schemas.microsoft.com/office/drawing/2015/9/8/chartex" xmlns:cx2="http://schemas.microsoft.com/office/drawing/2015/10/21/chartex" xmlns:cx3="http://schemas.microsoft.com/office/drawing/2016/5/9/chartex" xmlns:cx4="http://schemas.microsoft.com/office/drawing/2016/5/10/chartex" xmlns:cx5="http://schemas.microsoft.com/office/drawing/2016/5/11/chartex" xmlns:cx6="http://schemas.microsoft.com/office/drawing/2016/5/12/chartex" xmlns:cx7="http://schemas.microsoft.com/office/drawing/2016/5/13/chartex" xmlns:cx8="http://schemas.microsoft.com/office/drawing/2016/5/14/chartex" xmlns:mc="http://schemas.openxmlformats.org/markup-compatibility/2006" xmlns:aink="http://schemas.microsoft.com/office/drawing/2016/ink" xmlns:am3d="http://schemas.microsoft.com/office/drawing/2017/model3d" xmlns:o="urn:schemas-microsoft-com:office:office" xmlns:oel="http://schemas.microsoft.com/office/2019/extlst" xmlns:r="http://schemas.openxmlformats.org/officeDocument/2006/relationships" xmlns:m="http://schemas.openxmlformats.org/officeDocument/2006/math" xmlns:v="urn:schemas-microsoft-com:vml" xmlns:wp14="http://schemas.microsoft.com/office/word/2010/wordprocessingDrawing" xmlns:wp="http://schemas.openxmlformats.org/drawingml/2006/wordprocessingDrawing" xmlns:w10="urn:schemas-microsoft-com:office:word" xmlns:w="http://schemas.openxmlformats.org/wordprocessingml/2006/main" xmlns:w14="http://schemas.microsoft.com/office/word/2010/wordml" xmlns:w15="http://schemas.microsoft.com/office/word/2012/wordml" xmlns:w16cex="http://schemas.microsoft.com/office/word/2018/wordml/cex" xmlns:w16cid="http://schemas.microsoft.com/office/word/2016/wordml/cid" xmlns:w16="http://schemas.microsoft.com/office/word/2018/wordml" xmlns:w16du="http://schemas.microsoft.com/office/word/2023/wordml/word16du" xmlns:w16sdtdh="http://schemas.microsoft.com/office/word/2020/wordml/sdtdatahash" xmlns:w16sdtfl="http://schemas.microsoft.com/office/word/2024/wordml/sdtformatlock" xmlns:w16se="http://schemas.microsoft.com/office/word/2015/wordml/symex" xmlns:wpg="http://schemas.microsoft.com/office/word/2010/wordprocessingGroup" xmlns:wpi="http://schemas.microsoft.com/office/word/2010/wordprocessingInk" xmlns:wne="http://schemas.microsoft.com/office/word/2006/wordml" xmlns:wps="http://schemas.microsoft.com/office/word/2010/wordprocessingShape" mc:Ignorable="w14 w15 w16se w16cid w16 w16cex w16sdtdh w16sdtfl w16du wp14">
   <w:body>
     <w:p>
       <w:pPr>
@@ -950,29 +950,59 @@
     <w:p>
       <w:pPr>
         <w:pStyle w:val="Legenda"/>
-      </w:pPr>
-      <w:r>
-        <w:t xml:space="preserve">Figura </w:t>
-      </w:r>
-      <w:r>
+        <w:rPr>
+          <w:sz w:val="20"/>
+          <w:szCs w:val="20"/>
+        </w:rPr>
+      </w:pPr>
+      <w:r>
+        <w:rPr>
+          <w:sz w:val="20"/>
+          <w:szCs w:val="20"/>
+        </w:rPr>
+        <w:t xml:space="preserve">Figure </w:t>
+      </w:r>
+      <w:r>
+        <w:rPr>
+          <w:sz w:val="20"/>
+          <w:szCs w:val="20"/>
+        </w:rPr>
         <w:fldChar w:fldCharType="begin"/>
       </w:r>
       <w:r>
-        <w:instrText xml:space="preserve"> SEQ Figura \* ARABIC </w:instrText>
-      </w:r>
-      <w:r>
+        <w:rPr>
+          <w:sz w:val="20"/>
+          <w:szCs w:val="20"/>
+        </w:rPr>
+        <w:instrText xml:space="preserve"> SEQ Figure \* ARABIC </w:instrText>
+      </w:r>
+      <w:r>
+        <w:rPr>
+          <w:sz w:val="20"/>
+          <w:szCs w:val="20"/>
+        </w:rPr>
         <w:fldChar w:fldCharType="separate"/>
       </w:r>
       <w:r>
         <w:rPr>
           <w:noProof/>
+          <w:sz w:val="20"/>
+          <w:szCs w:val="20"/>
         </w:rPr>
         <w:t>1</w:t>
       </w:r>
       <w:r>
+        <w:rPr>
+          <w:sz w:val="20"/>
+          <w:szCs w:val="20"/>
+        </w:rPr>
         <w:fldChar w:fldCharType="end"/>
       </w:r>
       <w:r>
+        <w:rPr>
+          <w:sz w:val="20"/>
+          <w:szCs w:val="20"/>
+        </w:rPr>
         <w:t xml:space="preserve"> - Arquitetura do SOMID</w:t>
       </w:r>
     </w:p>
@@ -1081,7 +1111,11 @@
       </w:r>
       <w:proofErr w:type="spellEnd"/>
       <w:r>
-        <w:t xml:space="preserve">, como mencionado no enunciado. Dessa forma, eliminamos a necessidade de passar esse atributo adicional dentro do corpo do nosso recurso e termos de fazer a separação no XML do </w:t>
+        <w:t xml:space="preserve">, como mencionado no enunciado. Dessa forma, eliminamos a necessidade de passar esse atributo adicional dentro do corpo </w:t>
+      </w:r>
+      <w:r>
+        <w:lastRenderedPageBreak/>
+        <w:t xml:space="preserve">do nosso recurso e termos de fazer a separação no XML do </w:t>
       </w:r>
       <w:proofErr w:type="spellStart"/>
       <w:r>
@@ -1089,7 +1123,6 @@
           <w:b/>
           <w:bCs/>
         </w:rPr>
-        <w:lastRenderedPageBreak/>
         <w:t>res_type</w:t>
       </w:r>
       <w:proofErr w:type="spellEnd"/>
@@ -1255,20 +1288,6 @@
       <w:r>
         <w:t xml:space="preserve"> serão, sem dúvida, uma grande vantagem para o desenvolvedor.</w:t>
       </w:r>
-    </w:p>
-    <w:p>
-      <w:pPr>
-        <w:pStyle w:val="sponsors"/>
-        <w:framePr w:w="312" w:h="274" w:hRule="exact" w:wrap="auto" w:vAnchor="page" w:hAnchor="page" w:x="918" w:y="15121"/>
-        <w:pBdr>
-          <w:top w:val="nil"/>
-        </w:pBdr>
-        <w:ind w:firstLine="0"/>
-        <w:rPr>
-          <w:iCs/>
-          <w:lang w:val="pt-PT"/>
-        </w:rPr>
-      </w:pPr>
     </w:p>
     <w:p>
       <w:pPr>
@@ -1417,10 +1436,8 @@
     <w:p>
       <w:pPr>
         <w:pStyle w:val="Corpodetexto"/>
+        <w:keepNext/>
         <w:ind w:firstLine="0"/>
-        <w:rPr>
-          <w:lang w:val="en-US"/>
-        </w:rPr>
       </w:pPr>
       <w:r>
         <w:rPr>
@@ -1465,6 +1482,98 @@
     </w:p>
     <w:p>
       <w:pPr>
+        <w:pStyle w:val="Legenda"/>
+        <w:rPr>
+          <w:sz w:val="20"/>
+          <w:szCs w:val="20"/>
+          <w:lang w:val="en-US"/>
+        </w:rPr>
+      </w:pPr>
+      <w:r>
+        <w:rPr>
+          <w:sz w:val="20"/>
+          <w:szCs w:val="20"/>
+          <w:lang w:val="en-US"/>
+        </w:rPr>
+        <w:t xml:space="preserve">Figure </w:t>
+      </w:r>
+      <w:r>
+        <w:rPr>
+          <w:sz w:val="20"/>
+          <w:szCs w:val="20"/>
+        </w:rPr>
+        <w:fldChar w:fldCharType="begin"/>
+      </w:r>
+      <w:r>
+        <w:rPr>
+          <w:sz w:val="20"/>
+          <w:szCs w:val="20"/>
+          <w:lang w:val="en-US"/>
+        </w:rPr>
+        <w:instrText xml:space="preserve"> SEQ Figure \* ARABIC </w:instrText>
+      </w:r>
+      <w:r>
+        <w:rPr>
+          <w:sz w:val="20"/>
+          <w:szCs w:val="20"/>
+        </w:rPr>
+        <w:fldChar w:fldCharType="separate"/>
+      </w:r>
+      <w:r>
+        <w:rPr>
+          <w:noProof/>
+          <w:sz w:val="20"/>
+          <w:szCs w:val="20"/>
+          <w:lang w:val="en-US"/>
+        </w:rPr>
+        <w:t>2</w:t>
+      </w:r>
+      <w:r>
+        <w:rPr>
+          <w:sz w:val="20"/>
+          <w:szCs w:val="20"/>
+        </w:rPr>
+        <w:fldChar w:fldCharType="end"/>
+      </w:r>
+      <w:r>
+        <w:rPr>
+          <w:sz w:val="20"/>
+          <w:szCs w:val="20"/>
+          <w:lang w:val="en-US"/>
+        </w:rPr>
+        <w:t xml:space="preserve"> – </w:t>
+      </w:r>
+      <w:proofErr w:type="spellStart"/>
+      <w:r>
+        <w:rPr>
+          <w:sz w:val="20"/>
+          <w:szCs w:val="20"/>
+          <w:lang w:val="en-US"/>
+        </w:rPr>
+        <w:t>Fluxo</w:t>
+      </w:r>
+      <w:proofErr w:type="spellEnd"/>
+      <w:r>
+        <w:rPr>
+          <w:sz w:val="20"/>
+          <w:szCs w:val="20"/>
+          <w:lang w:val="en-US"/>
+        </w:rPr>
+        <w:t xml:space="preserve"> da </w:t>
+      </w:r>
+      <w:proofErr w:type="spellStart"/>
+      <w:r>
+        <w:rPr>
+          <w:sz w:val="20"/>
+          <w:szCs w:val="20"/>
+          <w:lang w:val="en-US"/>
+        </w:rPr>
+        <w:t>aplicação</w:t>
+      </w:r>
+      <w:proofErr w:type="spellEnd"/>
+    </w:p>
+    <w:p>
+      <w:pPr>
         <w:pStyle w:val="Ttulo2"/>
         <w:numPr>
           <w:ilvl w:val="1"/>
@@ -1521,6 +1630,20 @@
     </w:p>
     <w:p>
       <w:pPr>
+        <w:pStyle w:val="sponsors"/>
+        <w:framePr w:w="312" w:h="274" w:hRule="exact" w:wrap="auto" w:vAnchor="page" w:hAnchor="page" w:x="1116" w:y="15741"/>
+        <w:pBdr>
+          <w:top w:val="nil"/>
+        </w:pBdr>
+        <w:ind w:firstLine="0"/>
+        <w:rPr>
+          <w:iCs/>
+          <w:lang w:val="pt-PT"/>
+        </w:rPr>
+      </w:pPr>
+    </w:p>
+    <w:p>
+      <w:pPr>
         <w:jc w:val="both"/>
       </w:pPr>
       <w:r>
@@ -1543,13 +1666,7 @@
         <w:t xml:space="preserve"> </w:t>
       </w:r>
       <w:r>
-        <w:t>SOMIOD. Caso não exista, é criada</w:t>
-      </w:r>
-      <w:r>
-        <w:t xml:space="preserve">. </w:t>
-      </w:r>
-      <w:r>
-        <w:t xml:space="preserve">Em seguida, é verificado se o container </w:t>
+        <w:t xml:space="preserve">SOMIOD. Caso não exista, é criada. Em seguida, é verificado se o container </w:t>
       </w:r>
       <w:proofErr w:type="spellStart"/>
       <w:r>
@@ -1634,10 +1751,7 @@
         <w:t xml:space="preserve"> record</w:t>
       </w:r>
       <w:r>
-        <w:t>)</w:t>
-      </w:r>
-      <w:r>
-        <w:t>.</w:t>
+        <w:t>).</w:t>
       </w:r>
     </w:p>
     <w:p>
@@ -1658,13 +1772,7 @@
       </w:r>
       <w:proofErr w:type="spellEnd"/>
       <w:r>
-        <w:t xml:space="preserve"> configurado na aplicação</w:t>
-      </w:r>
-      <w:r>
-        <w:t xml:space="preserve"> </w:t>
-      </w:r>
-      <w:r>
-        <w:t>(</w:t>
+        <w:t xml:space="preserve"> configurado na aplicação (</w:t>
       </w:r>
       <w:r>
         <w:t>Delete record</w:t>
@@ -1722,7 +1830,136 @@
         <w:t xml:space="preserve"> 3.11.4</w:t>
       </w:r>
       <w:r>
-        <w:t>, as dependências são instaladas automaticamente.</w:t>
+        <w:t>, as dependências são instaladas automaticamente</w:t>
+      </w:r>
+      <w:r>
+        <w:t xml:space="preserve"> (127.0.0.1:5000).</w:t>
+      </w:r>
+    </w:p>
+    <w:p>
+      <w:pPr>
+        <w:jc w:val="both"/>
+      </w:pPr>
+      <w:r>
+        <w:br/>
+      </w:r>
+    </w:p>
+    <w:p>
+      <w:pPr>
+        <w:keepNext/>
+        <w:jc w:val="both"/>
+      </w:pPr>
+      <w:r>
+        <w:rPr>
+          <w:noProof/>
+        </w:rPr>
+        <w:drawing>
+          <wp:inline distT="0" distB="0" distL="0" distR="0" wp14:anchorId="6446EFAD" wp14:editId="527D0F7B">
+            <wp:extent cx="3098800" cy="1985010"/>
+            <wp:effectExtent l="0" t="0" r="6350" b="0"/>
+            <wp:docPr id="12064260" name="Imagem 2" descr="Uma imagem com texto, captura de ecrã, logótipo, design gráfico&#10;&#10;Descrição gerada automaticamente"/>
+            <wp:cNvGraphicFramePr>
+              <a:graphicFrameLocks xmlns:a="http://schemas.openxmlformats.org/drawingml/2006/main" noChangeAspect="1"/>
+            </wp:cNvGraphicFramePr>
+            <a:graphic xmlns:a="http://schemas.openxmlformats.org/drawingml/2006/main">
+              <a:graphicData uri="http://schemas.openxmlformats.org/drawingml/2006/picture">
+                <pic:pic xmlns:pic="http://schemas.openxmlformats.org/drawingml/2006/picture">
+                  <pic:nvPicPr>
+                    <pic:cNvPr id="12064260" name="Imagem 2" descr="Uma imagem com texto, captura de ecrã, logótipo, design gráfico&#10;&#10;Descrição gerada automaticamente"/>
+                    <pic:cNvPicPr>
+                      <a:picLocks noChangeAspect="1" noChangeArrowheads="1"/>
+                    </pic:cNvPicPr>
+                  </pic:nvPicPr>
+                  <pic:blipFill>
+                    <a:blip r:embed="rId12" cstate="print">
+                      <a:extLst>
+                        <a:ext uri="{28A0092B-C50C-407E-A947-70E740481C1C}">
+                          <a14:useLocalDpi xmlns:a14="http://schemas.microsoft.com/office/drawing/2010/main" val="0"/>
+                        </a:ext>
+                      </a:extLst>
+                    </a:blip>
+                    <a:srcRect/>
+                    <a:stretch>
+                      <a:fillRect/>
+                    </a:stretch>
+                  </pic:blipFill>
+                  <pic:spPr bwMode="auto">
+                    <a:xfrm>
+                      <a:off x="0" y="0"/>
+                      <a:ext cx="3098800" cy="1985010"/>
+                    </a:xfrm>
+                    <a:prstGeom prst="rect">
+                      <a:avLst/>
+                    </a:prstGeom>
+                    <a:noFill/>
+                    <a:ln>
+                      <a:noFill/>
+                    </a:ln>
+                  </pic:spPr>
+                </pic:pic>
+              </a:graphicData>
+            </a:graphic>
+          </wp:inline>
+        </w:drawing>
+      </w:r>
+    </w:p>
+    <w:p>
+      <w:pPr>
+        <w:pStyle w:val="Legenda"/>
+        <w:rPr>
+          <w:sz w:val="20"/>
+          <w:szCs w:val="20"/>
+        </w:rPr>
+      </w:pPr>
+      <w:r>
+        <w:rPr>
+          <w:sz w:val="20"/>
+          <w:szCs w:val="20"/>
+        </w:rPr>
+        <w:t xml:space="preserve">Figure </w:t>
+      </w:r>
+      <w:r>
+        <w:rPr>
+          <w:sz w:val="20"/>
+          <w:szCs w:val="20"/>
+        </w:rPr>
+        <w:fldChar w:fldCharType="begin"/>
+      </w:r>
+      <w:r>
+        <w:rPr>
+          <w:sz w:val="20"/>
+          <w:szCs w:val="20"/>
+        </w:rPr>
+        <w:instrText xml:space="preserve"> SEQ Figure \* ARABIC </w:instrText>
+      </w:r>
+      <w:r>
+        <w:rPr>
+          <w:sz w:val="20"/>
+          <w:szCs w:val="20"/>
+        </w:rPr>
+        <w:fldChar w:fldCharType="separate"/>
+      </w:r>
+      <w:r>
+        <w:rPr>
+          <w:noProof/>
+          <w:sz w:val="20"/>
+          <w:szCs w:val="20"/>
+        </w:rPr>
+        <w:t>3</w:t>
+      </w:r>
+      <w:r>
+        <w:rPr>
+          <w:sz w:val="20"/>
+          <w:szCs w:val="20"/>
+        </w:rPr>
+        <w:fldChar w:fldCharType="end"/>
+      </w:r>
+      <w:r>
+        <w:rPr>
+          <w:sz w:val="20"/>
+          <w:szCs w:val="20"/>
+        </w:rPr>
+        <w:t xml:space="preserve"> - Interface da Aplicação A</w:t>
       </w:r>
     </w:p>
     <w:p>
@@ -1741,6 +1978,279 @@
       <w:r>
         <w:t>App B</w:t>
       </w:r>
+      <w:r>
+        <w:br/>
+      </w:r>
+    </w:p>
+    <w:p>
+      <w:pPr>
+        <w:ind w:firstLine="288"/>
+        <w:jc w:val="both"/>
+      </w:pPr>
+      <w:r>
+        <w:t xml:space="preserve">A aplicação é um Publisher que faz pedidos ao servidor para gerir records e controlar o estado de um dispositivo de iluminação denominado por </w:t>
+      </w:r>
+      <w:proofErr w:type="spellStart"/>
+      <w:r>
+        <w:t>light_bulb</w:t>
+      </w:r>
+      <w:proofErr w:type="spellEnd"/>
+      <w:r>
+        <w:t xml:space="preserve">. Permite criar, visualizar e eliminar records relacionados com este dispositivo. </w:t>
+      </w:r>
+    </w:p>
+    <w:p>
+      <w:pPr>
+        <w:ind w:firstLine="288"/>
+        <w:jc w:val="both"/>
+      </w:pPr>
+    </w:p>
+    <w:p>
+      <w:pPr>
+        <w:ind w:firstLine="288"/>
+        <w:jc w:val="both"/>
+      </w:pPr>
+      <w:r>
+        <w:t>Ao ser iniciada, é verificado automaticamente se a aplicação “</w:t>
+      </w:r>
+      <w:proofErr w:type="spellStart"/>
+      <w:r>
+        <w:t>Switch</w:t>
+      </w:r>
+      <w:proofErr w:type="spellEnd"/>
+      <w:r>
+        <w:t xml:space="preserve">” existe no servidor. Caso não exista, é criada através de uma requisição POST para o </w:t>
+      </w:r>
+      <w:proofErr w:type="spellStart"/>
+      <w:r>
+        <w:t>endpoint</w:t>
+      </w:r>
+      <w:proofErr w:type="spellEnd"/>
+      <w:r>
+        <w:t xml:space="preserve"> correspondente. </w:t>
+      </w:r>
+    </w:p>
+    <w:p>
+      <w:pPr>
+        <w:ind w:firstLine="288"/>
+        <w:jc w:val="both"/>
+      </w:pPr>
+    </w:p>
+    <w:p>
+      <w:pPr>
+        <w:ind w:firstLine="288"/>
+        <w:jc w:val="both"/>
+      </w:pPr>
+      <w:r>
+        <w:t xml:space="preserve">Após esta verificação, a aplicação carrega todos os records existentes relacionados com o dispositivo </w:t>
+      </w:r>
+      <w:proofErr w:type="spellStart"/>
+      <w:r>
+        <w:t>light_bulb</w:t>
+      </w:r>
+      <w:proofErr w:type="spellEnd"/>
+      <w:r>
+        <w:t xml:space="preserve"> através de uma requisição GET ao servidor. Os records obtidos são exibidos na interface gráfica e o utilizador pode eliminar records específicos selecionando-os na lista apresentada e, de seguida, clicando no botão "Delete". </w:t>
+      </w:r>
+    </w:p>
+    <w:p>
+      <w:pPr>
+        <w:jc w:val="both"/>
+      </w:pPr>
+      <w:r>
+        <w:lastRenderedPageBreak/>
+        <w:t xml:space="preserve">Esta funcionalidade foi criada com o objetivo de remover dados antigos, evitando a sobrecarga de informação desnecessária no servidor. </w:t>
+      </w:r>
+    </w:p>
+    <w:p>
+      <w:pPr>
+        <w:ind w:firstLine="288"/>
+        <w:jc w:val="both"/>
+      </w:pPr>
+    </w:p>
+    <w:p>
+      <w:pPr>
+        <w:ind w:firstLine="288"/>
+        <w:jc w:val="both"/>
+      </w:pPr>
+      <w:r>
+        <w:t xml:space="preserve">A interface possui dois botões principais que permitem interagir com o dispositivo de iluminação. O botão "Light </w:t>
+      </w:r>
+      <w:proofErr w:type="spellStart"/>
+      <w:r>
+        <w:t>On</w:t>
+      </w:r>
+      <w:proofErr w:type="spellEnd"/>
+      <w:r>
+        <w:t xml:space="preserve">" cria um record que indica que o dispositivo foi ligado, enviando uma requisição POST ao servidor com o estado </w:t>
+      </w:r>
+      <w:proofErr w:type="spellStart"/>
+      <w:r>
+        <w:t>on</w:t>
+      </w:r>
+      <w:proofErr w:type="spellEnd"/>
+      <w:r>
+        <w:t xml:space="preserve">. Da mesma forma, o botão "Light </w:t>
+      </w:r>
+      <w:proofErr w:type="spellStart"/>
+      <w:r>
+        <w:t>Off</w:t>
+      </w:r>
+      <w:proofErr w:type="spellEnd"/>
+      <w:r>
+        <w:t xml:space="preserve">" cria um record que indica que o dispositivo foi desligado, enviando uma requisição POST com o estado </w:t>
+      </w:r>
+      <w:proofErr w:type="spellStart"/>
+      <w:r>
+        <w:t>off</w:t>
+      </w:r>
+      <w:proofErr w:type="spellEnd"/>
+      <w:r>
+        <w:t>. Após a criação de cada record, a lista é atualizada automaticamente.</w:t>
+      </w:r>
+    </w:p>
+    <w:p>
+      <w:pPr>
+        <w:ind w:firstLine="288"/>
+        <w:jc w:val="both"/>
+      </w:pPr>
+    </w:p>
+    <w:p>
+      <w:pPr>
+        <w:ind w:firstLine="288"/>
+        <w:jc w:val="both"/>
+      </w:pPr>
+      <w:r>
+        <w:t xml:space="preserve">A aplicação comunica com o servidor através da serialização dos dados em formato XML tanto para envio como para receção de dados. Adicionalmente, nas requisições GET para carregar os records, é utilizado o cabeçalho </w:t>
+      </w:r>
+      <w:proofErr w:type="spellStart"/>
+      <w:r>
+        <w:t>somiod-locate</w:t>
+      </w:r>
+      <w:proofErr w:type="spellEnd"/>
+      <w:r>
+        <w:t>: record.</w:t>
+      </w:r>
+    </w:p>
+    <w:p>
+      <w:pPr>
+        <w:keepNext/>
+        <w:ind w:firstLine="288"/>
+        <w:jc w:val="both"/>
+      </w:pPr>
+      <w:r>
+        <w:br/>
+      </w:r>
+      <w:r>
+        <w:drawing>
+          <wp:inline distT="0" distB="0" distL="0" distR="0" wp14:anchorId="0462DD48" wp14:editId="32C53A15">
+            <wp:extent cx="3098800" cy="1769745"/>
+            <wp:effectExtent l="0" t="0" r="6350" b="1905"/>
+            <wp:docPr id="42009448" name="Imagem 1" descr="Uma imagem com texto, captura de ecrã, Retângulo, Tipo de letra&#10;&#10;Descrição gerada automaticamente"/>
+            <wp:cNvGraphicFramePr>
+              <a:graphicFrameLocks xmlns:a="http://schemas.openxmlformats.org/drawingml/2006/main" noChangeAspect="1"/>
+            </wp:cNvGraphicFramePr>
+            <a:graphic xmlns:a="http://schemas.openxmlformats.org/drawingml/2006/main">
+              <a:graphicData uri="http://schemas.openxmlformats.org/drawingml/2006/picture">
+                <pic:pic xmlns:pic="http://schemas.openxmlformats.org/drawingml/2006/picture">
+                  <pic:nvPicPr>
+                    <pic:cNvPr id="42009448" name="Imagem 1" descr="Uma imagem com texto, captura de ecrã, Retângulo, Tipo de letra&#10;&#10;Descrição gerada automaticamente"/>
+                    <pic:cNvPicPr/>
+                  </pic:nvPicPr>
+                  <pic:blipFill>
+                    <a:blip r:embed="rId13"/>
+                    <a:stretch>
+                      <a:fillRect/>
+                    </a:stretch>
+                  </pic:blipFill>
+                  <pic:spPr>
+                    <a:xfrm>
+                      <a:off x="0" y="0"/>
+                      <a:ext cx="3098800" cy="1769745"/>
+                    </a:xfrm>
+                    <a:prstGeom prst="rect">
+                      <a:avLst/>
+                    </a:prstGeom>
+                  </pic:spPr>
+                </pic:pic>
+              </a:graphicData>
+            </a:graphic>
+          </wp:inline>
+        </w:drawing>
+      </w:r>
+    </w:p>
+    <w:p>
+      <w:pPr>
+        <w:pStyle w:val="Legenda"/>
+        <w:rPr>
+          <w:sz w:val="20"/>
+          <w:szCs w:val="20"/>
+        </w:rPr>
+      </w:pPr>
+      <w:r>
+        <w:rPr>
+          <w:sz w:val="20"/>
+          <w:szCs w:val="20"/>
+        </w:rPr>
+        <w:t xml:space="preserve">Figure </w:t>
+      </w:r>
+      <w:r>
+        <w:rPr>
+          <w:sz w:val="20"/>
+          <w:szCs w:val="20"/>
+        </w:rPr>
+        <w:fldChar w:fldCharType="begin"/>
+      </w:r>
+      <w:r>
+        <w:rPr>
+          <w:sz w:val="20"/>
+          <w:szCs w:val="20"/>
+        </w:rPr>
+        <w:instrText xml:space="preserve"> SEQ Figure \* ARABIC </w:instrText>
+      </w:r>
+      <w:r>
+        <w:rPr>
+          <w:sz w:val="20"/>
+          <w:szCs w:val="20"/>
+        </w:rPr>
+        <w:fldChar w:fldCharType="separate"/>
+      </w:r>
+      <w:r>
+        <w:rPr>
+          <w:noProof/>
+          <w:sz w:val="20"/>
+          <w:szCs w:val="20"/>
+        </w:rPr>
+        <w:t>4</w:t>
+      </w:r>
+      <w:r>
+        <w:rPr>
+          <w:sz w:val="20"/>
+          <w:szCs w:val="20"/>
+        </w:rPr>
+        <w:fldChar w:fldCharType="end"/>
+      </w:r>
+      <w:r>
+        <w:rPr>
+          <w:sz w:val="20"/>
+          <w:szCs w:val="20"/>
+        </w:rPr>
+        <w:t xml:space="preserve"> - Interface da </w:t>
+      </w:r>
+      <w:r>
+        <w:rPr>
+          <w:sz w:val="20"/>
+          <w:szCs w:val="20"/>
+        </w:rPr>
+        <w:t>A</w:t>
+      </w:r>
+      <w:r>
+        <w:rPr>
+          <w:sz w:val="20"/>
+          <w:szCs w:val="20"/>
+        </w:rPr>
+        <w:t>plicação B</w:t>
+      </w:r>
     </w:p>
     <w:p/>
     <w:p>
@@ -1782,16 +2292,14 @@
         <w:rPr>
           <w:lang w:val="pt-PT"/>
         </w:rPr>
-        <w:t xml:space="preserve"> é uma </w:t>
-      </w:r>
-      <w:proofErr w:type="spellStart"/>
-      <w:r>
-        <w:rPr>
-          <w:lang w:val="pt-PT"/>
-        </w:rPr>
-        <w:t>ferramente</w:t>
-      </w:r>
-      <w:proofErr w:type="spellEnd"/>
+        <w:t xml:space="preserve"> é uma ferrament</w:t>
+      </w:r>
+      <w:r>
+        <w:rPr>
+          <w:lang w:val="pt-PT"/>
+        </w:rPr>
+        <w:t>a</w:t>
+      </w:r>
       <w:r>
         <w:rPr>
           <w:lang w:val="pt-PT"/>
@@ -1908,7 +2416,7 @@
                     <pic:cNvPicPr/>
                   </pic:nvPicPr>
                   <pic:blipFill>
-                    <a:blip r:embed="rId12"/>
+                    <a:blip r:embed="rId14"/>
                     <a:stretch>
                       <a:fillRect/>
                     </a:stretch>
@@ -1932,37 +2440,75 @@
     <w:p>
       <w:pPr>
         <w:pStyle w:val="Legenda"/>
-      </w:pPr>
-      <w:r>
-        <w:t xml:space="preserve">Figura </w:t>
-      </w:r>
-      <w:r>
+        <w:rPr>
+          <w:sz w:val="20"/>
+          <w:szCs w:val="20"/>
+        </w:rPr>
+      </w:pPr>
+      <w:r>
+        <w:rPr>
+          <w:sz w:val="20"/>
+          <w:szCs w:val="20"/>
+        </w:rPr>
+        <w:t xml:space="preserve">Figure </w:t>
+      </w:r>
+      <w:r>
+        <w:rPr>
+          <w:sz w:val="20"/>
+          <w:szCs w:val="20"/>
+        </w:rPr>
         <w:fldChar w:fldCharType="begin"/>
       </w:r>
       <w:r>
-        <w:instrText xml:space="preserve"> SEQ Figura \* ARABIC </w:instrText>
-      </w:r>
-      <w:r>
+        <w:rPr>
+          <w:sz w:val="20"/>
+          <w:szCs w:val="20"/>
+        </w:rPr>
+        <w:instrText xml:space="preserve"> SEQ Figure \* ARABIC </w:instrText>
+      </w:r>
+      <w:r>
+        <w:rPr>
+          <w:sz w:val="20"/>
+          <w:szCs w:val="20"/>
+        </w:rPr>
         <w:fldChar w:fldCharType="separate"/>
       </w:r>
       <w:r>
         <w:rPr>
           <w:noProof/>
-        </w:rPr>
-        <w:t>2</w:t>
-      </w:r>
-      <w:r>
+          <w:sz w:val="20"/>
+          <w:szCs w:val="20"/>
+        </w:rPr>
+        <w:t>5</w:t>
+      </w:r>
+      <w:r>
+        <w:rPr>
+          <w:sz w:val="20"/>
+          <w:szCs w:val="20"/>
+        </w:rPr>
         <w:fldChar w:fldCharType="end"/>
       </w:r>
       <w:r>
+        <w:rPr>
+          <w:sz w:val="20"/>
+          <w:szCs w:val="20"/>
+        </w:rPr>
         <w:t xml:space="preserve"> - </w:t>
       </w:r>
       <w:proofErr w:type="spellStart"/>
       <w:r>
+        <w:rPr>
+          <w:sz w:val="20"/>
+          <w:szCs w:val="20"/>
+        </w:rPr>
         <w:t>Swagger</w:t>
       </w:r>
       <w:proofErr w:type="spellEnd"/>
       <w:r>
+        <w:rPr>
+          <w:sz w:val="20"/>
+          <w:szCs w:val="20"/>
+        </w:rPr>
         <w:t xml:space="preserve"> UI</w:t>
       </w:r>
     </w:p>
@@ -2019,7 +2565,19 @@
         <w:rPr>
           <w:lang w:val="pt-PT"/>
         </w:rPr>
-        <w:t xml:space="preserve">. Essa funcionalidade permite que os desenvolvedores testem o </w:t>
+        <w:t>.</w:t>
+      </w:r>
+      <w:r>
+        <w:rPr>
+          <w:lang w:val="pt-PT"/>
+        </w:rPr>
+        <w:t xml:space="preserve"> </w:t>
+      </w:r>
+      <w:r>
+        <w:rPr>
+          <w:lang w:val="pt-PT"/>
+        </w:rPr>
+        <w:t xml:space="preserve">Essa funcionalidade permite que os desenvolvedores testem o </w:t>
       </w:r>
       <w:proofErr w:type="spellStart"/>
       <w:r>
@@ -2089,14 +2647,7 @@
         <w:rPr>
           <w:lang w:val="pt-PT"/>
         </w:rPr>
-        <w:t xml:space="preserve">. </w:t>
-      </w:r>
-      <w:r>
-        <w:rPr>
-          <w:lang w:val="pt-PT"/>
-        </w:rPr>
-        <w:lastRenderedPageBreak/>
-        <w:t xml:space="preserve">Com o objetivo de simplificar e otimizar a experiência do desenvolvedor, implementamos essa nova funcionalidade, que torna o processo de teste dos </w:t>
+        <w:t xml:space="preserve">. Com o objetivo de simplificar e otimizar a experiência do desenvolvedor, implementamos essa nova funcionalidade, que torna o processo de teste dos </w:t>
       </w:r>
       <w:proofErr w:type="spellStart"/>
       <w:r>
@@ -3063,15 +3614,15 @@
           <w:color w:val="000000"/>
           <w:sz w:val="18"/>
           <w:szCs w:val="18"/>
-          <w:lang w:val="en-US"/>
-        </w:rPr>
-      </w:pPr>
-      <w:r>
-        <w:rPr>
-          <w:color w:val="000000"/>
-          <w:sz w:val="18"/>
-          <w:szCs w:val="18"/>
-          <w:lang w:val="en-US"/>
+          <w:lang w:val="fr-FR"/>
+        </w:rPr>
+      </w:pPr>
+      <w:r>
+        <w:rPr>
+          <w:color w:val="000000"/>
+          <w:sz w:val="18"/>
+          <w:szCs w:val="18"/>
+          <w:lang w:val="fr-FR"/>
         </w:rPr>
         <w:t xml:space="preserve">-H "Content-Type: application/xml" </w:t>
       </w:r>
@@ -3279,15 +3830,15 @@
           <w:color w:val="000000"/>
           <w:sz w:val="18"/>
           <w:szCs w:val="18"/>
-          <w:lang w:val="en-US"/>
-        </w:rPr>
-      </w:pPr>
-      <w:r>
-        <w:rPr>
-          <w:color w:val="000000"/>
-          <w:sz w:val="18"/>
-          <w:szCs w:val="18"/>
-          <w:lang w:val="en-US"/>
+          <w:lang w:val="fr-FR"/>
+        </w:rPr>
+      </w:pPr>
+      <w:r>
+        <w:rPr>
+          <w:color w:val="000000"/>
+          <w:sz w:val="18"/>
+          <w:szCs w:val="18"/>
+          <w:lang w:val="fr-FR"/>
         </w:rPr>
         <w:t>-H "Content-Type: application/xml"</w:t>
       </w:r>
@@ -3372,7 +3923,7 @@
           <w:color w:val="000000"/>
           <w:sz w:val="18"/>
           <w:szCs w:val="18"/>
-          <w:lang w:val="en-US"/>
+          <w:lang w:val="it-IT"/>
         </w:rPr>
       </w:pPr>
       <w:r>
@@ -3389,7 +3940,7 @@
           <w:color w:val="000000"/>
           <w:sz w:val="18"/>
           <w:szCs w:val="18"/>
-          <w:lang w:val="en-US"/>
+          <w:lang w:val="it-IT"/>
         </w:rPr>
         <w:t>&lt;/Application&gt;"</w:t>
       </w:r>
@@ -3403,7 +3954,7 @@
           <w:color w:val="000000"/>
           <w:sz w:val="18"/>
           <w:szCs w:val="18"/>
-          <w:lang w:val="en-US"/>
+          <w:lang w:val="it-IT"/>
         </w:rPr>
       </w:pPr>
     </w:p>
@@ -3414,20 +3965,20 @@
         <w:ind w:left="360" w:hanging="360"/>
         <w:rPr>
           <w:color w:val="000000"/>
-          <w:lang w:val="en-US"/>
-        </w:rPr>
-      </w:pPr>
-      <w:r>
-        <w:rPr>
-          <w:color w:val="000000"/>
-          <w:lang w:val="en-US"/>
+          <w:lang w:val="it-IT"/>
+        </w:rPr>
+      </w:pPr>
+      <w:r>
+        <w:rPr>
+          <w:color w:val="000000"/>
+          <w:lang w:val="it-IT"/>
         </w:rPr>
         <w:t xml:space="preserve">4. </w:t>
       </w:r>
       <w:r>
         <w:rPr>
           <w:color w:val="000000"/>
-          <w:lang w:val="en-US"/>
+          <w:lang w:val="it-IT"/>
         </w:rPr>
         <w:t>Delete</w:t>
       </w:r>
@@ -3441,45 +3992,36 @@
           <w:color w:val="000000"/>
           <w:sz w:val="18"/>
           <w:szCs w:val="18"/>
-          <w:lang w:val="en-US"/>
-        </w:rPr>
-      </w:pPr>
-      <w:r>
-        <w:rPr>
-          <w:color w:val="000000"/>
-          <w:sz w:val="18"/>
-          <w:szCs w:val="18"/>
-          <w:lang w:val="en-US"/>
-        </w:rPr>
-        <w:t>curl -X DELETE "https://localhost:44322/</w:t>
-      </w:r>
-      <w:proofErr w:type="spellStart"/>
-      <w:r>
-        <w:rPr>
-          <w:color w:val="000000"/>
-          <w:sz w:val="18"/>
-          <w:szCs w:val="18"/>
-          <w:lang w:val="en-US"/>
-        </w:rPr>
-        <w:t>api</w:t>
-      </w:r>
-      <w:proofErr w:type="spellEnd"/>
-      <w:r>
-        <w:rPr>
-          <w:color w:val="000000"/>
-          <w:sz w:val="18"/>
-          <w:szCs w:val="18"/>
-          <w:lang w:val="en-US"/>
-        </w:rPr>
-        <w:t>/</w:t>
-      </w:r>
-      <w:proofErr w:type="spellStart"/>
-      <w:r>
-        <w:rPr>
-          <w:color w:val="000000"/>
-          <w:sz w:val="18"/>
-          <w:szCs w:val="18"/>
-          <w:lang w:val="en-US"/>
+          <w:lang w:val="it-IT"/>
+        </w:rPr>
+      </w:pPr>
+      <w:proofErr w:type="spellStart"/>
+      <w:r>
+        <w:rPr>
+          <w:color w:val="000000"/>
+          <w:sz w:val="18"/>
+          <w:szCs w:val="18"/>
+          <w:lang w:val="it-IT"/>
+        </w:rPr>
+        <w:t>curl</w:t>
+      </w:r>
+      <w:proofErr w:type="spellEnd"/>
+      <w:r>
+        <w:rPr>
+          <w:color w:val="000000"/>
+          <w:sz w:val="18"/>
+          <w:szCs w:val="18"/>
+          <w:lang w:val="it-IT"/>
+        </w:rPr>
+        <w:t xml:space="preserve"> -X DELETE "https://localhost:44322/api/</w:t>
+      </w:r>
+      <w:proofErr w:type="spellStart"/>
+      <w:r>
+        <w:rPr>
+          <w:color w:val="000000"/>
+          <w:sz w:val="18"/>
+          <w:szCs w:val="18"/>
+          <w:lang w:val="it-IT"/>
         </w:rPr>
         <w:t>somiod</w:t>
       </w:r>
@@ -3489,7 +4031,7 @@
           <w:color w:val="000000"/>
           <w:sz w:val="18"/>
           <w:szCs w:val="18"/>
-          <w:lang w:val="en-US"/>
+          <w:lang w:val="it-IT"/>
         </w:rPr>
         <w:t>/App2"</w:t>
       </w:r>
@@ -3503,7 +4045,7 @@
           <w:i/>
           <w:iCs/>
           <w:spacing w:val="0"/>
-          <w:lang w:val="en-US" w:eastAsia="en-US"/>
+          <w:lang w:val="it-IT" w:eastAsia="en-US"/>
         </w:rPr>
       </w:pPr>
     </w:p>
@@ -3726,15 +4268,15 @@
           <w:color w:val="000000"/>
           <w:sz w:val="18"/>
           <w:szCs w:val="18"/>
-          <w:lang w:val="en-US"/>
-        </w:rPr>
-      </w:pPr>
-      <w:r>
-        <w:rPr>
-          <w:color w:val="000000"/>
-          <w:sz w:val="18"/>
-          <w:szCs w:val="18"/>
-          <w:lang w:val="en-US"/>
+          <w:lang w:val="fr-FR"/>
+        </w:rPr>
+      </w:pPr>
+      <w:r>
+        <w:rPr>
+          <w:color w:val="000000"/>
+          <w:sz w:val="18"/>
+          <w:szCs w:val="18"/>
+          <w:lang w:val="fr-FR"/>
         </w:rPr>
         <w:t xml:space="preserve">-H "Content-Type: application/xml" </w:t>
       </w:r>
@@ -3939,15 +4481,15 @@
           <w:color w:val="000000"/>
           <w:sz w:val="18"/>
           <w:szCs w:val="18"/>
-          <w:lang w:val="en-US"/>
-        </w:rPr>
-      </w:pPr>
-      <w:r>
-        <w:rPr>
-          <w:color w:val="000000"/>
-          <w:sz w:val="18"/>
-          <w:szCs w:val="18"/>
-          <w:lang w:val="en-US"/>
+          <w:lang w:val="fr-FR"/>
+        </w:rPr>
+      </w:pPr>
+      <w:r>
+        <w:rPr>
+          <w:color w:val="000000"/>
+          <w:sz w:val="18"/>
+          <w:szCs w:val="18"/>
+          <w:lang w:val="fr-FR"/>
         </w:rPr>
         <w:t xml:space="preserve">-H "Content-Type: application/xml" </w:t>
       </w:r>
@@ -4406,15 +4948,15 @@
           <w:color w:val="000000"/>
           <w:sz w:val="18"/>
           <w:szCs w:val="18"/>
-          <w:lang w:val="en-US"/>
-        </w:rPr>
-      </w:pPr>
-      <w:r>
-        <w:rPr>
-          <w:color w:val="000000"/>
-          <w:sz w:val="18"/>
-          <w:szCs w:val="18"/>
-          <w:lang w:val="en-US"/>
+          <w:lang w:val="fr-FR"/>
+        </w:rPr>
+      </w:pPr>
+      <w:r>
+        <w:rPr>
+          <w:color w:val="000000"/>
+          <w:sz w:val="18"/>
+          <w:szCs w:val="18"/>
+          <w:lang w:val="fr-FR"/>
         </w:rPr>
         <w:t xml:space="preserve">-H "Content-Type: application/xml" </w:t>
       </w:r>
@@ -4524,7 +5066,6 @@
           <w:szCs w:val="18"/>
           <w:lang w:val="en-US"/>
         </w:rPr>
-        <w:lastRenderedPageBreak/>
         <w:tab/>
         <w:t>&lt;/Record&gt;"</w:t>
       </w:r>
@@ -4868,15 +5409,15 @@
           <w:color w:val="000000"/>
           <w:sz w:val="18"/>
           <w:szCs w:val="18"/>
-          <w:lang w:val="en-US"/>
-        </w:rPr>
-      </w:pPr>
-      <w:r>
-        <w:rPr>
-          <w:color w:val="000000"/>
-          <w:sz w:val="18"/>
-          <w:szCs w:val="18"/>
-          <w:lang w:val="en-US"/>
+          <w:lang w:val="fr-FR"/>
+        </w:rPr>
+      </w:pPr>
+      <w:r>
+        <w:rPr>
+          <w:color w:val="000000"/>
+          <w:sz w:val="18"/>
+          <w:szCs w:val="18"/>
+          <w:lang w:val="fr-FR"/>
         </w:rPr>
         <w:t xml:space="preserve">-H "Content-Type: application/xml" </w:t>
       </w:r>
@@ -5215,20 +5756,20 @@
         <w:ind w:firstLine="0"/>
         <w:rPr>
           <w:color w:val="000000"/>
-          <w:lang w:val="pt-PT"/>
-        </w:rPr>
-      </w:pPr>
-      <w:r>
-        <w:rPr>
-          <w:color w:val="000000"/>
-          <w:lang w:val="pt-PT"/>
+          <w:lang w:val="en-US"/>
+        </w:rPr>
+      </w:pPr>
+      <w:r>
+        <w:rPr>
+          <w:color w:val="000000"/>
+          <w:lang w:val="en-US"/>
         </w:rPr>
         <w:t xml:space="preserve">4. </w:t>
       </w:r>
       <w:r>
         <w:rPr>
           <w:color w:val="000000"/>
-          <w:lang w:val="pt-PT"/>
+          <w:lang w:val="en-US"/>
         </w:rPr>
         <w:t>Delete</w:t>
       </w:r>
@@ -5242,28 +5783,17 @@
           <w:color w:val="000000"/>
           <w:sz w:val="18"/>
           <w:szCs w:val="18"/>
-          <w:lang w:val="pt-PT"/>
-        </w:rPr>
-      </w:pPr>
-      <w:proofErr w:type="spellStart"/>
-      <w:r>
-        <w:rPr>
-          <w:color w:val="000000"/>
-          <w:sz w:val="18"/>
-          <w:szCs w:val="18"/>
-          <w:lang w:val="pt-PT"/>
-        </w:rPr>
-        <w:t>curl</w:t>
-      </w:r>
-      <w:proofErr w:type="spellEnd"/>
-      <w:r>
-        <w:rPr>
-          <w:color w:val="000000"/>
-          <w:sz w:val="18"/>
-          <w:szCs w:val="18"/>
-          <w:lang w:val="pt-PT"/>
-        </w:rPr>
-        <w:t xml:space="preserve"> -X DELETE </w:t>
+          <w:lang w:val="en-US"/>
+        </w:rPr>
+      </w:pPr>
+      <w:r>
+        <w:rPr>
+          <w:color w:val="000000"/>
+          <w:sz w:val="18"/>
+          <w:szCs w:val="18"/>
+          <w:lang w:val="en-US"/>
+        </w:rPr>
+        <w:t xml:space="preserve">curl -X DELETE </w:t>
       </w:r>
     </w:p>
     <w:p>
@@ -5275,15 +5805,15 @@
           <w:color w:val="000000"/>
           <w:sz w:val="18"/>
           <w:szCs w:val="18"/>
-          <w:lang w:val="pt-PT"/>
-        </w:rPr>
-      </w:pPr>
-      <w:r>
-        <w:rPr>
-          <w:color w:val="000000"/>
-          <w:sz w:val="18"/>
-          <w:szCs w:val="18"/>
-          <w:lang w:val="pt-PT"/>
+          <w:lang w:val="en-US"/>
+        </w:rPr>
+      </w:pPr>
+      <w:r>
+        <w:rPr>
+          <w:color w:val="000000"/>
+          <w:sz w:val="18"/>
+          <w:szCs w:val="18"/>
+          <w:lang w:val="en-US"/>
         </w:rPr>
         <w:t>"https://localhost:44322/api/somiod/App1/Cont1/notification/Not1"</w:t>
       </w:r>
@@ -5295,7 +5825,7 @@
         <w:ind w:firstLine="0"/>
         <w:rPr>
           <w:color w:val="000000"/>
-          <w:lang w:val="pt-PT"/>
+          <w:lang w:val="en-US"/>
         </w:rPr>
       </w:pPr>
     </w:p>
@@ -5554,6 +6084,7 @@
           <w:szCs w:val="18"/>
           <w:lang w:val="en-US"/>
         </w:rPr>
+        <w:lastRenderedPageBreak/>
         <w:t>curl -X GET "https://localhost:44322/</w:t>
       </w:r>
       <w:proofErr w:type="spellStart"/>
@@ -5934,7 +6465,7 @@
       </w:pPr>
     </w:p>
     <w:sectPr>
-      <w:footerReference w:type="default" r:id="rId13"/>
+      <w:footerReference w:type="default" r:id="rId15"/>
       <w:type w:val="continuous"/>
       <w:pgSz w:w="11906" w:h="16838"/>
       <w:pgMar w:top="540" w:right="893" w:bottom="1440" w:left="893" w:header="0" w:footer="720" w:gutter="0"/>
@@ -5947,7 +6478,7 @@
 </file>
 
 <file path=word/endnotes.xml><?xml version="1.0" encoding="utf-8"?>
-<w:endnotes xmlns:wpc="http://schemas.microsoft.com/office/word/2010/wordprocessingCanvas" xmlns:cx="http://schemas.microsoft.com/office/drawing/2014/chartex" xmlns:cx1="http://schemas.microsoft.com/office/drawing/2015/9/8/chartex" xmlns:cx2="http://schemas.microsoft.com/office/drawing/2015/10/21/chartex" xmlns:cx3="http://schemas.microsoft.com/office/drawing/2016/5/9/chartex" xmlns:cx4="http://schemas.microsoft.com/office/drawing/2016/5/10/chartex" xmlns:cx5="http://schemas.microsoft.com/office/drawing/2016/5/11/chartex" xmlns:cx6="http://schemas.microsoft.com/office/drawing/2016/5/12/chartex" xmlns:cx7="http://schemas.microsoft.com/office/drawing/2016/5/13/chartex" xmlns:cx8="http://schemas.microsoft.com/office/drawing/2016/5/14/chartex" xmlns:mc="http://schemas.openxmlformats.org/markup-compatibility/2006" xmlns:aink="http://schemas.microsoft.com/office/drawing/2016/ink" xmlns:am3d="http://schemas.microsoft.com/office/drawing/2017/model3d" xmlns:o="urn:schemas-microsoft-com:office:office" xmlns:oel="http://schemas.microsoft.com/office/2019/extlst" xmlns:r="http://schemas.openxmlformats.org/officeDocument/2006/relationships" xmlns:m="http://schemas.openxmlformats.org/officeDocument/2006/math" xmlns:v="urn:schemas-microsoft-com:vml" xmlns:wp14="http://schemas.microsoft.com/office/word/2010/wordprocessingDrawing" xmlns:wp="http://schemas.openxmlformats.org/drawingml/2006/wordprocessingDrawing" xmlns:w10="urn:schemas-microsoft-com:office:word" xmlns:w="http://schemas.openxmlformats.org/wordprocessingml/2006/main" xmlns:w14="http://schemas.microsoft.com/office/word/2010/wordml" xmlns:w15="http://schemas.microsoft.com/office/word/2012/wordml" xmlns:w16cex="http://schemas.microsoft.com/office/word/2018/wordml/cex" xmlns:w16cid="http://schemas.microsoft.com/office/word/2016/wordml/cid" xmlns:w16="http://schemas.microsoft.com/office/word/2018/wordml" xmlns:w16du="http://schemas.microsoft.com/office/word/2023/wordml/word16du" xmlns:w16sdtdh="http://schemas.microsoft.com/office/word/2020/wordml/sdtdatahash" xmlns:w16se="http://schemas.microsoft.com/office/word/2015/wordml/symex" xmlns:wpg="http://schemas.microsoft.com/office/word/2010/wordprocessingGroup" xmlns:wpi="http://schemas.microsoft.com/office/word/2010/wordprocessingInk" xmlns:wne="http://schemas.microsoft.com/office/word/2006/wordml" xmlns:wps="http://schemas.microsoft.com/office/word/2010/wordprocessingShape" mc:Ignorable="w14 w15 w16se w16cid w16 w16cex w16sdtdh w16du wp14">
+<w:endnotes xmlns:wpc="http://schemas.microsoft.com/office/word/2010/wordprocessingCanvas" xmlns:cx="http://schemas.microsoft.com/office/drawing/2014/chartex" xmlns:cx1="http://schemas.microsoft.com/office/drawing/2015/9/8/chartex" xmlns:cx2="http://schemas.microsoft.com/office/drawing/2015/10/21/chartex" xmlns:cx3="http://schemas.microsoft.com/office/drawing/2016/5/9/chartex" xmlns:cx4="http://schemas.microsoft.com/office/drawing/2016/5/10/chartex" xmlns:cx5="http://schemas.microsoft.com/office/drawing/2016/5/11/chartex" xmlns:cx6="http://schemas.microsoft.com/office/drawing/2016/5/12/chartex" xmlns:cx7="http://schemas.microsoft.com/office/drawing/2016/5/13/chartex" xmlns:cx8="http://schemas.microsoft.com/office/drawing/2016/5/14/chartex" xmlns:mc="http://schemas.openxmlformats.org/markup-compatibility/2006" xmlns:aink="http://schemas.microsoft.com/office/drawing/2016/ink" xmlns:am3d="http://schemas.microsoft.com/office/drawing/2017/model3d" xmlns:o="urn:schemas-microsoft-com:office:office" xmlns:oel="http://schemas.microsoft.com/office/2019/extlst" xmlns:r="http://schemas.openxmlformats.org/officeDocument/2006/relationships" xmlns:m="http://schemas.openxmlformats.org/officeDocument/2006/math" xmlns:v="urn:schemas-microsoft-com:vml" xmlns:wp14="http://schemas.microsoft.com/office/word/2010/wordprocessingDrawing" xmlns:wp="http://schemas.openxmlformats.org/drawingml/2006/wordprocessingDrawing" xmlns:w10="urn:schemas-microsoft-com:office:word" xmlns:w="http://schemas.openxmlformats.org/wordprocessingml/2006/main" xmlns:w14="http://schemas.microsoft.com/office/word/2010/wordml" xmlns:w15="http://schemas.microsoft.com/office/word/2012/wordml" xmlns:w16cex="http://schemas.microsoft.com/office/word/2018/wordml/cex" xmlns:w16cid="http://schemas.microsoft.com/office/word/2016/wordml/cid" xmlns:w16="http://schemas.microsoft.com/office/word/2018/wordml" xmlns:w16du="http://schemas.microsoft.com/office/word/2023/wordml/word16du" xmlns:w16sdtdh="http://schemas.microsoft.com/office/word/2020/wordml/sdtdatahash" xmlns:w16sdtfl="http://schemas.microsoft.com/office/word/2024/wordml/sdtformatlock" xmlns:w16se="http://schemas.microsoft.com/office/word/2015/wordml/symex" xmlns:wpg="http://schemas.microsoft.com/office/word/2010/wordprocessingGroup" xmlns:wpi="http://schemas.microsoft.com/office/word/2010/wordprocessingInk" xmlns:wne="http://schemas.microsoft.com/office/word/2006/wordml" xmlns:wps="http://schemas.microsoft.com/office/word/2010/wordprocessingShape" mc:Ignorable="w14 w15 w16se w16cid w16 w16cex w16sdtdh w16sdtfl w16du wp14">
   <w:endnote w:type="separator" w:id="-1">
     <w:p>
       <w:r>
@@ -5966,7 +6497,7 @@
 </file>
 
 <file path=word/footer1.xml><?xml version="1.0" encoding="utf-8"?>
-<w:ftr xmlns:wpc="http://schemas.microsoft.com/office/word/2010/wordprocessingCanvas" xmlns:cx="http://schemas.microsoft.com/office/drawing/2014/chartex" xmlns:cx1="http://schemas.microsoft.com/office/drawing/2015/9/8/chartex" xmlns:cx2="http://schemas.microsoft.com/office/drawing/2015/10/21/chartex" xmlns:cx3="http://schemas.microsoft.com/office/drawing/2016/5/9/chartex" xmlns:cx4="http://schemas.microsoft.com/office/drawing/2016/5/10/chartex" xmlns:cx5="http://schemas.microsoft.com/office/drawing/2016/5/11/chartex" xmlns:cx6="http://schemas.microsoft.com/office/drawing/2016/5/12/chartex" xmlns:cx7="http://schemas.microsoft.com/office/drawing/2016/5/13/chartex" xmlns:cx8="http://schemas.microsoft.com/office/drawing/2016/5/14/chartex" xmlns:mc="http://schemas.openxmlformats.org/markup-compatibility/2006" xmlns:aink="http://schemas.microsoft.com/office/drawing/2016/ink" xmlns:am3d="http://schemas.microsoft.com/office/drawing/2017/model3d" xmlns:o="urn:schemas-microsoft-com:office:office" xmlns:oel="http://schemas.microsoft.com/office/2019/extlst" xmlns:r="http://schemas.openxmlformats.org/officeDocument/2006/relationships" xmlns:m="http://schemas.openxmlformats.org/officeDocument/2006/math" xmlns:v="urn:schemas-microsoft-com:vml" xmlns:wp14="http://schemas.microsoft.com/office/word/2010/wordprocessingDrawing" xmlns:wp="http://schemas.openxmlformats.org/drawingml/2006/wordprocessingDrawing" xmlns:w10="urn:schemas-microsoft-com:office:word" xmlns:w="http://schemas.openxmlformats.org/wordprocessingml/2006/main" xmlns:w14="http://schemas.microsoft.com/office/word/2010/wordml" xmlns:w15="http://schemas.microsoft.com/office/word/2012/wordml" xmlns:w16cex="http://schemas.microsoft.com/office/word/2018/wordml/cex" xmlns:w16cid="http://schemas.microsoft.com/office/word/2016/wordml/cid" xmlns:w16="http://schemas.microsoft.com/office/word/2018/wordml" xmlns:w16du="http://schemas.microsoft.com/office/word/2023/wordml/word16du" xmlns:w16sdtdh="http://schemas.microsoft.com/office/word/2020/wordml/sdtdatahash" xmlns:w16se="http://schemas.microsoft.com/office/word/2015/wordml/symex" xmlns:wpg="http://schemas.microsoft.com/office/word/2010/wordprocessingGroup" xmlns:wpi="http://schemas.microsoft.com/office/word/2010/wordprocessingInk" xmlns:wne="http://schemas.microsoft.com/office/word/2006/wordml" xmlns:wps="http://schemas.microsoft.com/office/word/2010/wordprocessingShape" mc:Ignorable="w14 w15 w16se w16cid w16 w16cex w16sdtdh w16du wp14">
+<w:ftr xmlns:wpc="http://schemas.microsoft.com/office/word/2010/wordprocessingCanvas" xmlns:cx="http://schemas.microsoft.com/office/drawing/2014/chartex" xmlns:cx1="http://schemas.microsoft.com/office/drawing/2015/9/8/chartex" xmlns:cx2="http://schemas.microsoft.com/office/drawing/2015/10/21/chartex" xmlns:cx3="http://schemas.microsoft.com/office/drawing/2016/5/9/chartex" xmlns:cx4="http://schemas.microsoft.com/office/drawing/2016/5/10/chartex" xmlns:cx5="http://schemas.microsoft.com/office/drawing/2016/5/11/chartex" xmlns:cx6="http://schemas.microsoft.com/office/drawing/2016/5/12/chartex" xmlns:cx7="http://schemas.microsoft.com/office/drawing/2016/5/13/chartex" xmlns:cx8="http://schemas.microsoft.com/office/drawing/2016/5/14/chartex" xmlns:mc="http://schemas.openxmlformats.org/markup-compatibility/2006" xmlns:aink="http://schemas.microsoft.com/office/drawing/2016/ink" xmlns:am3d="http://schemas.microsoft.com/office/drawing/2017/model3d" xmlns:o="urn:schemas-microsoft-com:office:office" xmlns:oel="http://schemas.microsoft.com/office/2019/extlst" xmlns:r="http://schemas.openxmlformats.org/officeDocument/2006/relationships" xmlns:m="http://schemas.openxmlformats.org/officeDocument/2006/math" xmlns:v="urn:schemas-microsoft-com:vml" xmlns:wp14="http://schemas.microsoft.com/office/word/2010/wordprocessingDrawing" xmlns:wp="http://schemas.openxmlformats.org/drawingml/2006/wordprocessingDrawing" xmlns:w10="urn:schemas-microsoft-com:office:word" xmlns:w="http://schemas.openxmlformats.org/wordprocessingml/2006/main" xmlns:w14="http://schemas.microsoft.com/office/word/2010/wordml" xmlns:w15="http://schemas.microsoft.com/office/word/2012/wordml" xmlns:w16cex="http://schemas.microsoft.com/office/word/2018/wordml/cex" xmlns:w16cid="http://schemas.microsoft.com/office/word/2016/wordml/cid" xmlns:w16="http://schemas.microsoft.com/office/word/2018/wordml" xmlns:w16du="http://schemas.microsoft.com/office/word/2023/wordml/word16du" xmlns:w16sdtdh="http://schemas.microsoft.com/office/word/2020/wordml/sdtdatahash" xmlns:w16sdtfl="http://schemas.microsoft.com/office/word/2024/wordml/sdtformatlock" xmlns:w16se="http://schemas.microsoft.com/office/word/2015/wordml/symex" xmlns:wpg="http://schemas.microsoft.com/office/word/2010/wordprocessingGroup" xmlns:wpi="http://schemas.microsoft.com/office/word/2010/wordprocessingInk" xmlns:wne="http://schemas.microsoft.com/office/word/2006/wordml" xmlns:wps="http://schemas.microsoft.com/office/word/2010/wordprocessingShape" mc:Ignorable="w14 w15 w16se w16cid w16 w16cex w16sdtdh w16sdtfl w16du wp14">
   <w:p>
     <w:pPr>
       <w:pStyle w:val="Rodap"/>
@@ -5976,7 +6507,7 @@
 </file>
 
 <file path=word/footer2.xml><?xml version="1.0" encoding="utf-8"?>
-<w:ftr xmlns:wpc="http://schemas.microsoft.com/office/word/2010/wordprocessingCanvas" xmlns:cx="http://schemas.microsoft.com/office/drawing/2014/chartex" xmlns:cx1="http://schemas.microsoft.com/office/drawing/2015/9/8/chartex" xmlns:cx2="http://schemas.microsoft.com/office/drawing/2015/10/21/chartex" xmlns:cx3="http://schemas.microsoft.com/office/drawing/2016/5/9/chartex" xmlns:cx4="http://schemas.microsoft.com/office/drawing/2016/5/10/chartex" xmlns:cx5="http://schemas.microsoft.com/office/drawing/2016/5/11/chartex" xmlns:cx6="http://schemas.microsoft.com/office/drawing/2016/5/12/chartex" xmlns:cx7="http://schemas.microsoft.com/office/drawing/2016/5/13/chartex" xmlns:cx8="http://schemas.microsoft.com/office/drawing/2016/5/14/chartex" xmlns:mc="http://schemas.openxmlformats.org/markup-compatibility/2006" xmlns:aink="http://schemas.microsoft.com/office/drawing/2016/ink" xmlns:am3d="http://schemas.microsoft.com/office/drawing/2017/model3d" xmlns:o="urn:schemas-microsoft-com:office:office" xmlns:oel="http://schemas.microsoft.com/office/2019/extlst" xmlns:r="http://schemas.openxmlformats.org/officeDocument/2006/relationships" xmlns:m="http://schemas.openxmlformats.org/officeDocument/2006/math" xmlns:v="urn:schemas-microsoft-com:vml" xmlns:wp14="http://schemas.microsoft.com/office/word/2010/wordprocessingDrawing" xmlns:wp="http://schemas.openxmlformats.org/drawingml/2006/wordprocessingDrawing" xmlns:w10="urn:schemas-microsoft-com:office:word" xmlns:w="http://schemas.openxmlformats.org/wordprocessingml/2006/main" xmlns:w14="http://schemas.microsoft.com/office/word/2010/wordml" xmlns:w15="http://schemas.microsoft.com/office/word/2012/wordml" xmlns:w16cex="http://schemas.microsoft.com/office/word/2018/wordml/cex" xmlns:w16cid="http://schemas.microsoft.com/office/word/2016/wordml/cid" xmlns:w16="http://schemas.microsoft.com/office/word/2018/wordml" xmlns:w16du="http://schemas.microsoft.com/office/word/2023/wordml/word16du" xmlns:w16sdtdh="http://schemas.microsoft.com/office/word/2020/wordml/sdtdatahash" xmlns:w16se="http://schemas.microsoft.com/office/word/2015/wordml/symex" xmlns:wpg="http://schemas.microsoft.com/office/word/2010/wordprocessingGroup" xmlns:wpi="http://schemas.microsoft.com/office/word/2010/wordprocessingInk" xmlns:wne="http://schemas.microsoft.com/office/word/2006/wordml" xmlns:wps="http://schemas.microsoft.com/office/word/2010/wordprocessingShape" mc:Ignorable="w14 w15 w16se w16cid w16 w16cex w16sdtdh w16du wp14">
+<w:ftr xmlns:wpc="http://schemas.microsoft.com/office/word/2010/wordprocessingCanvas" xmlns:cx="http://schemas.microsoft.com/office/drawing/2014/chartex" xmlns:cx1="http://schemas.microsoft.com/office/drawing/2015/9/8/chartex" xmlns:cx2="http://schemas.microsoft.com/office/drawing/2015/10/21/chartex" xmlns:cx3="http://schemas.microsoft.com/office/drawing/2016/5/9/chartex" xmlns:cx4="http://schemas.microsoft.com/office/drawing/2016/5/10/chartex" xmlns:cx5="http://schemas.microsoft.com/office/drawing/2016/5/11/chartex" xmlns:cx6="http://schemas.microsoft.com/office/drawing/2016/5/12/chartex" xmlns:cx7="http://schemas.microsoft.com/office/drawing/2016/5/13/chartex" xmlns:cx8="http://schemas.microsoft.com/office/drawing/2016/5/14/chartex" xmlns:mc="http://schemas.openxmlformats.org/markup-compatibility/2006" xmlns:aink="http://schemas.microsoft.com/office/drawing/2016/ink" xmlns:am3d="http://schemas.microsoft.com/office/drawing/2017/model3d" xmlns:o="urn:schemas-microsoft-com:office:office" xmlns:oel="http://schemas.microsoft.com/office/2019/extlst" xmlns:r="http://schemas.openxmlformats.org/officeDocument/2006/relationships" xmlns:m="http://schemas.openxmlformats.org/officeDocument/2006/math" xmlns:v="urn:schemas-microsoft-com:vml" xmlns:wp14="http://schemas.microsoft.com/office/word/2010/wordprocessingDrawing" xmlns:wp="http://schemas.openxmlformats.org/drawingml/2006/wordprocessingDrawing" xmlns:w10="urn:schemas-microsoft-com:office:word" xmlns:w="http://schemas.openxmlformats.org/wordprocessingml/2006/main" xmlns:w14="http://schemas.microsoft.com/office/word/2010/wordml" xmlns:w15="http://schemas.microsoft.com/office/word/2012/wordml" xmlns:w16cex="http://schemas.microsoft.com/office/word/2018/wordml/cex" xmlns:w16cid="http://schemas.microsoft.com/office/word/2016/wordml/cid" xmlns:w16="http://schemas.microsoft.com/office/word/2018/wordml" xmlns:w16du="http://schemas.microsoft.com/office/word/2023/wordml/word16du" xmlns:w16sdtdh="http://schemas.microsoft.com/office/word/2020/wordml/sdtdatahash" xmlns:w16sdtfl="http://schemas.microsoft.com/office/word/2024/wordml/sdtformatlock" xmlns:w16se="http://schemas.microsoft.com/office/word/2015/wordml/symex" xmlns:wpg="http://schemas.microsoft.com/office/word/2010/wordprocessingGroup" xmlns:wpi="http://schemas.microsoft.com/office/word/2010/wordprocessingInk" xmlns:wne="http://schemas.microsoft.com/office/word/2006/wordml" xmlns:wps="http://schemas.microsoft.com/office/word/2010/wordprocessingShape" mc:Ignorable="w14 w15 w16se w16cid w16 w16cex w16sdtdh w16sdtfl w16du wp14">
   <w:p>
     <w:pPr>
       <w:pStyle w:val="Rodap"/>
@@ -5991,7 +6522,7 @@
 </file>
 
 <file path=word/footer3.xml><?xml version="1.0" encoding="utf-8"?>
-<w:ftr xmlns:wpc="http://schemas.microsoft.com/office/word/2010/wordprocessingCanvas" xmlns:cx="http://schemas.microsoft.com/office/drawing/2014/chartex" xmlns:cx1="http://schemas.microsoft.com/office/drawing/2015/9/8/chartex" xmlns:cx2="http://schemas.microsoft.com/office/drawing/2015/10/21/chartex" xmlns:cx3="http://schemas.microsoft.com/office/drawing/2016/5/9/chartex" xmlns:cx4="http://schemas.microsoft.com/office/drawing/2016/5/10/chartex" xmlns:cx5="http://schemas.microsoft.com/office/drawing/2016/5/11/chartex" xmlns:cx6="http://schemas.microsoft.com/office/drawing/2016/5/12/chartex" xmlns:cx7="http://schemas.microsoft.com/office/drawing/2016/5/13/chartex" xmlns:cx8="http://schemas.microsoft.com/office/drawing/2016/5/14/chartex" xmlns:mc="http://schemas.openxmlformats.org/markup-compatibility/2006" xmlns:aink="http://schemas.microsoft.com/office/drawing/2016/ink" xmlns:am3d="http://schemas.microsoft.com/office/drawing/2017/model3d" xmlns:o="urn:schemas-microsoft-com:office:office" xmlns:oel="http://schemas.microsoft.com/office/2019/extlst" xmlns:r="http://schemas.openxmlformats.org/officeDocument/2006/relationships" xmlns:m="http://schemas.openxmlformats.org/officeDocument/2006/math" xmlns:v="urn:schemas-microsoft-com:vml" xmlns:wp14="http://schemas.microsoft.com/office/word/2010/wordprocessingDrawing" xmlns:wp="http://schemas.openxmlformats.org/drawingml/2006/wordprocessingDrawing" xmlns:w10="urn:schemas-microsoft-com:office:word" xmlns:w="http://schemas.openxmlformats.org/wordprocessingml/2006/main" xmlns:w14="http://schemas.microsoft.com/office/word/2010/wordml" xmlns:w15="http://schemas.microsoft.com/office/word/2012/wordml" xmlns:w16cex="http://schemas.microsoft.com/office/word/2018/wordml/cex" xmlns:w16cid="http://schemas.microsoft.com/office/word/2016/wordml/cid" xmlns:w16="http://schemas.microsoft.com/office/word/2018/wordml" xmlns:w16du="http://schemas.microsoft.com/office/word/2023/wordml/word16du" xmlns:w16sdtdh="http://schemas.microsoft.com/office/word/2020/wordml/sdtdatahash" xmlns:w16se="http://schemas.microsoft.com/office/word/2015/wordml/symex" xmlns:wpg="http://schemas.microsoft.com/office/word/2010/wordprocessingGroup" xmlns:wpi="http://schemas.microsoft.com/office/word/2010/wordprocessingInk" xmlns:wne="http://schemas.microsoft.com/office/word/2006/wordml" xmlns:wps="http://schemas.microsoft.com/office/word/2010/wordprocessingShape" mc:Ignorable="w14 w15 w16se w16cid w16 w16cex w16sdtdh w16du wp14">
+<w:ftr xmlns:wpc="http://schemas.microsoft.com/office/word/2010/wordprocessingCanvas" xmlns:cx="http://schemas.microsoft.com/office/drawing/2014/chartex" xmlns:cx1="http://schemas.microsoft.com/office/drawing/2015/9/8/chartex" xmlns:cx2="http://schemas.microsoft.com/office/drawing/2015/10/21/chartex" xmlns:cx3="http://schemas.microsoft.com/office/drawing/2016/5/9/chartex" xmlns:cx4="http://schemas.microsoft.com/office/drawing/2016/5/10/chartex" xmlns:cx5="http://schemas.microsoft.com/office/drawing/2016/5/11/chartex" xmlns:cx6="http://schemas.microsoft.com/office/drawing/2016/5/12/chartex" xmlns:cx7="http://schemas.microsoft.com/office/drawing/2016/5/13/chartex" xmlns:cx8="http://schemas.microsoft.com/office/drawing/2016/5/14/chartex" xmlns:mc="http://schemas.openxmlformats.org/markup-compatibility/2006" xmlns:aink="http://schemas.microsoft.com/office/drawing/2016/ink" xmlns:am3d="http://schemas.microsoft.com/office/drawing/2017/model3d" xmlns:o="urn:schemas-microsoft-com:office:office" xmlns:oel="http://schemas.microsoft.com/office/2019/extlst" xmlns:r="http://schemas.openxmlformats.org/officeDocument/2006/relationships" xmlns:m="http://schemas.openxmlformats.org/officeDocument/2006/math" xmlns:v="urn:schemas-microsoft-com:vml" xmlns:wp14="http://schemas.microsoft.com/office/word/2010/wordprocessingDrawing" xmlns:wp="http://schemas.openxmlformats.org/drawingml/2006/wordprocessingDrawing" xmlns:w10="urn:schemas-microsoft-com:office:word" xmlns:w="http://schemas.openxmlformats.org/wordprocessingml/2006/main" xmlns:w14="http://schemas.microsoft.com/office/word/2010/wordml" xmlns:w15="http://schemas.microsoft.com/office/word/2012/wordml" xmlns:w16cex="http://schemas.microsoft.com/office/word/2018/wordml/cex" xmlns:w16cid="http://schemas.microsoft.com/office/word/2016/wordml/cid" xmlns:w16="http://schemas.microsoft.com/office/word/2018/wordml" xmlns:w16du="http://schemas.microsoft.com/office/word/2023/wordml/word16du" xmlns:w16sdtdh="http://schemas.microsoft.com/office/word/2020/wordml/sdtdatahash" xmlns:w16sdtfl="http://schemas.microsoft.com/office/word/2024/wordml/sdtformatlock" xmlns:w16se="http://schemas.microsoft.com/office/word/2015/wordml/symex" xmlns:wpg="http://schemas.microsoft.com/office/word/2010/wordprocessingGroup" xmlns:wpi="http://schemas.microsoft.com/office/word/2010/wordprocessingInk" xmlns:wne="http://schemas.microsoft.com/office/word/2006/wordml" xmlns:wps="http://schemas.microsoft.com/office/word/2010/wordprocessingShape" mc:Ignorable="w14 w15 w16se w16cid w16 w16cex w16sdtdh w16sdtfl w16du wp14">
   <w:p>
     <w:pPr>
       <w:pStyle w:val="Rodap"/>
@@ -6001,7 +6532,7 @@
 </file>
 
 <file path=word/footnotes.xml><?xml version="1.0" encoding="utf-8"?>
-<w:footnotes xmlns:wpc="http://schemas.microsoft.com/office/word/2010/wordprocessingCanvas" xmlns:cx="http://schemas.microsoft.com/office/drawing/2014/chartex" xmlns:cx1="http://schemas.microsoft.com/office/drawing/2015/9/8/chartex" xmlns:cx2="http://schemas.microsoft.com/office/drawing/2015/10/21/chartex" xmlns:cx3="http://schemas.microsoft.com/office/drawing/2016/5/9/chartex" xmlns:cx4="http://schemas.microsoft.com/office/drawing/2016/5/10/chartex" xmlns:cx5="http://schemas.microsoft.com/office/drawing/2016/5/11/chartex" xmlns:cx6="http://schemas.microsoft.com/office/drawing/2016/5/12/chartex" xmlns:cx7="http://schemas.microsoft.com/office/drawing/2016/5/13/chartex" xmlns:cx8="http://schemas.microsoft.com/office/drawing/2016/5/14/chartex" xmlns:mc="http://schemas.openxmlformats.org/markup-compatibility/2006" xmlns:aink="http://schemas.microsoft.com/office/drawing/2016/ink" xmlns:am3d="http://schemas.microsoft.com/office/drawing/2017/model3d" xmlns:o="urn:schemas-microsoft-com:office:office" xmlns:oel="http://schemas.microsoft.com/office/2019/extlst" xmlns:r="http://schemas.openxmlformats.org/officeDocument/2006/relationships" xmlns:m="http://schemas.openxmlformats.org/officeDocument/2006/math" xmlns:v="urn:schemas-microsoft-com:vml" xmlns:wp14="http://schemas.microsoft.com/office/word/2010/wordprocessingDrawing" xmlns:wp="http://schemas.openxmlformats.org/drawingml/2006/wordprocessingDrawing" xmlns:w10="urn:schemas-microsoft-com:office:word" xmlns:w="http://schemas.openxmlformats.org/wordprocessingml/2006/main" xmlns:w14="http://schemas.microsoft.com/office/word/2010/wordml" xmlns:w15="http://schemas.microsoft.com/office/word/2012/wordml" xmlns:w16cex="http://schemas.microsoft.com/office/word/2018/wordml/cex" xmlns:w16cid="http://schemas.microsoft.com/office/word/2016/wordml/cid" xmlns:w16="http://schemas.microsoft.com/office/word/2018/wordml" xmlns:w16du="http://schemas.microsoft.com/office/word/2023/wordml/word16du" xmlns:w16sdtdh="http://schemas.microsoft.com/office/word/2020/wordml/sdtdatahash" xmlns:w16se="http://schemas.microsoft.com/office/word/2015/wordml/symex" xmlns:wpg="http://schemas.microsoft.com/office/word/2010/wordprocessingGroup" xmlns:wpi="http://schemas.microsoft.com/office/word/2010/wordprocessingInk" xmlns:wne="http://schemas.microsoft.com/office/word/2006/wordml" xmlns:wps="http://schemas.microsoft.com/office/word/2010/wordprocessingShape" mc:Ignorable="w14 w15 w16se w16cid w16 w16cex w16sdtdh w16du wp14">
+<w:footnotes xmlns:wpc="http://schemas.microsoft.com/office/word/2010/wordprocessingCanvas" xmlns:cx="http://schemas.microsoft.com/office/drawing/2014/chartex" xmlns:cx1="http://schemas.microsoft.com/office/drawing/2015/9/8/chartex" xmlns:cx2="http://schemas.microsoft.com/office/drawing/2015/10/21/chartex" xmlns:cx3="http://schemas.microsoft.com/office/drawing/2016/5/9/chartex" xmlns:cx4="http://schemas.microsoft.com/office/drawing/2016/5/10/chartex" xmlns:cx5="http://schemas.microsoft.com/office/drawing/2016/5/11/chartex" xmlns:cx6="http://schemas.microsoft.com/office/drawing/2016/5/12/chartex" xmlns:cx7="http://schemas.microsoft.com/office/drawing/2016/5/13/chartex" xmlns:cx8="http://schemas.microsoft.com/office/drawing/2016/5/14/chartex" xmlns:mc="http://schemas.openxmlformats.org/markup-compatibility/2006" xmlns:aink="http://schemas.microsoft.com/office/drawing/2016/ink" xmlns:am3d="http://schemas.microsoft.com/office/drawing/2017/model3d" xmlns:o="urn:schemas-microsoft-com:office:office" xmlns:oel="http://schemas.microsoft.com/office/2019/extlst" xmlns:r="http://schemas.openxmlformats.org/officeDocument/2006/relationships" xmlns:m="http://schemas.openxmlformats.org/officeDocument/2006/math" xmlns:v="urn:schemas-microsoft-com:vml" xmlns:wp14="http://schemas.microsoft.com/office/word/2010/wordprocessingDrawing" xmlns:wp="http://schemas.openxmlformats.org/drawingml/2006/wordprocessingDrawing" xmlns:w10="urn:schemas-microsoft-com:office:word" xmlns:w="http://schemas.openxmlformats.org/wordprocessingml/2006/main" xmlns:w14="http://schemas.microsoft.com/office/word/2010/wordml" xmlns:w15="http://schemas.microsoft.com/office/word/2012/wordml" xmlns:w16cex="http://schemas.microsoft.com/office/word/2018/wordml/cex" xmlns:w16cid="http://schemas.microsoft.com/office/word/2016/wordml/cid" xmlns:w16="http://schemas.microsoft.com/office/word/2018/wordml" xmlns:w16du="http://schemas.microsoft.com/office/word/2023/wordml/word16du" xmlns:w16sdtdh="http://schemas.microsoft.com/office/word/2020/wordml/sdtdatahash" xmlns:w16sdtfl="http://schemas.microsoft.com/office/word/2024/wordml/sdtformatlock" xmlns:w16se="http://schemas.microsoft.com/office/word/2015/wordml/symex" xmlns:wpg="http://schemas.microsoft.com/office/word/2010/wordprocessingGroup" xmlns:wpi="http://schemas.microsoft.com/office/word/2010/wordprocessingInk" xmlns:wne="http://schemas.microsoft.com/office/word/2006/wordml" xmlns:wps="http://schemas.microsoft.com/office/word/2010/wordprocessingShape" mc:Ignorable="w14 w15 w16se w16cid w16 w16cex w16sdtdh w16sdtfl w16du wp14">
   <w:footnote w:type="separator" w:id="-1">
     <w:p>
       <w:r>
@@ -6020,7 +6551,7 @@
 </file>
 
 <file path=word/numbering.xml><?xml version="1.0" encoding="utf-8"?>
-<w:numbering xmlns:wpc="http://schemas.microsoft.com/office/word/2010/wordprocessingCanvas" xmlns:cx="http://schemas.microsoft.com/office/drawing/2014/chartex" xmlns:cx1="http://schemas.microsoft.com/office/drawing/2015/9/8/chartex" xmlns:cx2="http://schemas.microsoft.com/office/drawing/2015/10/21/chartex" xmlns:cx3="http://schemas.microsoft.com/office/drawing/2016/5/9/chartex" xmlns:cx4="http://schemas.microsoft.com/office/drawing/2016/5/10/chartex" xmlns:cx5="http://schemas.microsoft.com/office/drawing/2016/5/11/chartex" xmlns:cx6="http://schemas.microsoft.com/office/drawing/2016/5/12/chartex" xmlns:cx7="http://schemas.microsoft.com/office/drawing/2016/5/13/chartex" xmlns:cx8="http://schemas.microsoft.com/office/drawing/2016/5/14/chartex" xmlns:mc="http://schemas.openxmlformats.org/markup-compatibility/2006" xmlns:aink="http://schemas.microsoft.com/office/drawing/2016/ink" xmlns:am3d="http://schemas.microsoft.com/office/drawing/2017/model3d" xmlns:o="urn:schemas-microsoft-com:office:office" xmlns:oel="http://schemas.microsoft.com/office/2019/extlst" xmlns:r="http://schemas.openxmlformats.org/officeDocument/2006/relationships" xmlns:m="http://schemas.openxmlformats.org/officeDocument/2006/math" xmlns:v="urn:schemas-microsoft-com:vml" xmlns:wp14="http://schemas.microsoft.com/office/word/2010/wordprocessingDrawing" xmlns:wp="http://schemas.openxmlformats.org/drawingml/2006/wordprocessingDrawing" xmlns:w10="urn:schemas-microsoft-com:office:word" xmlns:w="http://schemas.openxmlformats.org/wordprocessingml/2006/main" xmlns:w14="http://schemas.microsoft.com/office/word/2010/wordml" xmlns:w15="http://schemas.microsoft.com/office/word/2012/wordml" xmlns:w16cex="http://schemas.microsoft.com/office/word/2018/wordml/cex" xmlns:w16cid="http://schemas.microsoft.com/office/word/2016/wordml/cid" xmlns:w16="http://schemas.microsoft.com/office/word/2018/wordml" xmlns:w16du="http://schemas.microsoft.com/office/word/2023/wordml/word16du" xmlns:w16sdtdh="http://schemas.microsoft.com/office/word/2020/wordml/sdtdatahash" xmlns:w16se="http://schemas.microsoft.com/office/word/2015/wordml/symex" xmlns:wpg="http://schemas.microsoft.com/office/word/2010/wordprocessingGroup" xmlns:wpi="http://schemas.microsoft.com/office/word/2010/wordprocessingInk" xmlns:wne="http://schemas.microsoft.com/office/word/2006/wordml" xmlns:wps="http://schemas.microsoft.com/office/word/2010/wordprocessingShape" mc:Ignorable="w14 w15 w16se w16cid w16 w16cex w16sdtdh w16du wp14">
+<w:numbering xmlns:wpc="http://schemas.microsoft.com/office/word/2010/wordprocessingCanvas" xmlns:cx="http://schemas.microsoft.com/office/drawing/2014/chartex" xmlns:cx1="http://schemas.microsoft.com/office/drawing/2015/9/8/chartex" xmlns:cx2="http://schemas.microsoft.com/office/drawing/2015/10/21/chartex" xmlns:cx3="http://schemas.microsoft.com/office/drawing/2016/5/9/chartex" xmlns:cx4="http://schemas.microsoft.com/office/drawing/2016/5/10/chartex" xmlns:cx5="http://schemas.microsoft.com/office/drawing/2016/5/11/chartex" xmlns:cx6="http://schemas.microsoft.com/office/drawing/2016/5/12/chartex" xmlns:cx7="http://schemas.microsoft.com/office/drawing/2016/5/13/chartex" xmlns:cx8="http://schemas.microsoft.com/office/drawing/2016/5/14/chartex" xmlns:mc="http://schemas.openxmlformats.org/markup-compatibility/2006" xmlns:aink="http://schemas.microsoft.com/office/drawing/2016/ink" xmlns:am3d="http://schemas.microsoft.com/office/drawing/2017/model3d" xmlns:o="urn:schemas-microsoft-com:office:office" xmlns:oel="http://schemas.microsoft.com/office/2019/extlst" xmlns:r="http://schemas.openxmlformats.org/officeDocument/2006/relationships" xmlns:m="http://schemas.openxmlformats.org/officeDocument/2006/math" xmlns:v="urn:schemas-microsoft-com:vml" xmlns:wp14="http://schemas.microsoft.com/office/word/2010/wordprocessingDrawing" xmlns:wp="http://schemas.openxmlformats.org/drawingml/2006/wordprocessingDrawing" xmlns:w10="urn:schemas-microsoft-com:office:word" xmlns:w="http://schemas.openxmlformats.org/wordprocessingml/2006/main" xmlns:w14="http://schemas.microsoft.com/office/word/2010/wordml" xmlns:w15="http://schemas.microsoft.com/office/word/2012/wordml" xmlns:w16cex="http://schemas.microsoft.com/office/word/2018/wordml/cex" xmlns:w16cid="http://schemas.microsoft.com/office/word/2016/wordml/cid" xmlns:w16="http://schemas.microsoft.com/office/word/2018/wordml" xmlns:w16du="http://schemas.microsoft.com/office/word/2023/wordml/word16du" xmlns:w16sdtdh="http://schemas.microsoft.com/office/word/2020/wordml/sdtdatahash" xmlns:w16sdtfl="http://schemas.microsoft.com/office/word/2024/wordml/sdtformatlock" xmlns:w16se="http://schemas.microsoft.com/office/word/2015/wordml/symex" xmlns:wpg="http://schemas.microsoft.com/office/word/2010/wordprocessingGroup" xmlns:wpi="http://schemas.microsoft.com/office/word/2010/wordprocessingInk" xmlns:wne="http://schemas.microsoft.com/office/word/2006/wordml" xmlns:wps="http://schemas.microsoft.com/office/word/2010/wordprocessingShape" mc:Ignorable="w14 w15 w16se w16cid w16 w16cex w16sdtdh w16sdtfl w16du wp14">
   <w:abstractNum w:abstractNumId="0" w15:restartNumberingAfterBreak="0">
     <w:nsid w:val="05A83EEF"/>
     <w:multiLevelType w:val="multilevel"/>
@@ -7929,7 +8460,7 @@
 </file>
 
 <file path=word/styles.xml><?xml version="1.0" encoding="utf-8"?>
-<w:styles xmlns:mc="http://schemas.openxmlformats.org/markup-compatibility/2006" xmlns:r="http://schemas.openxmlformats.org/officeDocument/2006/relationships" xmlns:w="http://schemas.openxmlformats.org/wordprocessingml/2006/main" xmlns:w14="http://schemas.microsoft.com/office/word/2010/wordml" xmlns:w15="http://schemas.microsoft.com/office/word/2012/wordml" xmlns:w16cex="http://schemas.microsoft.com/office/word/2018/wordml/cex" xmlns:w16cid="http://schemas.microsoft.com/office/word/2016/wordml/cid" xmlns:w16="http://schemas.microsoft.com/office/word/2018/wordml" xmlns:w16du="http://schemas.microsoft.com/office/word/2023/wordml/word16du" xmlns:w16sdtdh="http://schemas.microsoft.com/office/word/2020/wordml/sdtdatahash" xmlns:w16se="http://schemas.microsoft.com/office/word/2015/wordml/symex" mc:Ignorable="w14 w15 w16se w16cid w16 w16cex w16sdtdh w16du">
+<w:styles xmlns:mc="http://schemas.openxmlformats.org/markup-compatibility/2006" xmlns:r="http://schemas.openxmlformats.org/officeDocument/2006/relationships" xmlns:w="http://schemas.openxmlformats.org/wordprocessingml/2006/main" xmlns:w14="http://schemas.microsoft.com/office/word/2010/wordml" xmlns:w15="http://schemas.microsoft.com/office/word/2012/wordml" xmlns:w16cex="http://schemas.microsoft.com/office/word/2018/wordml/cex" xmlns:w16cid="http://schemas.microsoft.com/office/word/2016/wordml/cid" xmlns:w16="http://schemas.microsoft.com/office/word/2018/wordml" xmlns:w16du="http://schemas.microsoft.com/office/word/2023/wordml/word16du" xmlns:w16sdtdh="http://schemas.microsoft.com/office/word/2020/wordml/sdtdatahash" xmlns:w16sdtfl="http://schemas.microsoft.com/office/word/2024/wordml/sdtformatlock" xmlns:w16se="http://schemas.microsoft.com/office/word/2015/wordml/symex" mc:Ignorable="w14 w15 w16se w16cid w16 w16cex w16sdtdh w16sdtfl w16du">
   <w:docDefaults>
     <w:rPrDefault>
       <w:rPr>

</xml_diff>